<commit_message>
Add titles and legends to data figures, change ReCo back to pareto, paper & chapter writing.
</commit_message>
<xml_diff>
--- a/thesis/supplementary_materials.docx
+++ b/thesis/supplementary_materials.docx
@@ -1,6 +1,6 @@
 
 <file path=word/document.xml><?xml version="1.0" encoding="utf-8"?>
-<w:document xmlns:wpc="http://schemas.microsoft.com/office/word/2010/wordprocessingCanvas" xmlns:cx="http://schemas.microsoft.com/office/drawing/2014/chartex" xmlns:cx1="http://schemas.microsoft.com/office/drawing/2015/9/8/chartex" xmlns:cx2="http://schemas.microsoft.com/office/drawing/2015/10/21/chartex" xmlns:cx3="http://schemas.microsoft.com/office/drawing/2016/5/9/chartex" xmlns:cx4="http://schemas.microsoft.com/office/drawing/2016/5/10/chartex" xmlns:cx5="http://schemas.microsoft.com/office/drawing/2016/5/11/chartex" xmlns:cx6="http://schemas.microsoft.com/office/drawing/2016/5/12/chartex" xmlns:cx7="http://schemas.microsoft.com/office/drawing/2016/5/13/chartex" xmlns:cx8="http://schemas.microsoft.com/office/drawing/2016/5/14/chartex" xmlns:mc="http://schemas.openxmlformats.org/markup-compatibility/2006" xmlns:aink="http://schemas.microsoft.com/office/drawing/2016/ink" xmlns:am3d="http://schemas.microsoft.com/office/drawing/2017/model3d" xmlns:o="urn:schemas-microsoft-com:office:office" xmlns:r="http://schemas.openxmlformats.org/officeDocument/2006/relationships" xmlns:m="http://schemas.openxmlformats.org/officeDocument/2006/math" xmlns:v="urn:schemas-microsoft-com:vml" xmlns:wp14="http://schemas.microsoft.com/office/word/2010/wordprocessingDrawing" xmlns:wp="http://schemas.openxmlformats.org/drawingml/2006/wordprocessingDrawing" xmlns:w10="urn:schemas-microsoft-com:office:word" xmlns:w="http://schemas.openxmlformats.org/wordprocessingml/2006/main" xmlns:w14="http://schemas.microsoft.com/office/word/2010/wordml" xmlns:w15="http://schemas.microsoft.com/office/word/2012/wordml" xmlns:w16cex="http://schemas.microsoft.com/office/word/2018/wordml/cex" xmlns:w16cid="http://schemas.microsoft.com/office/word/2016/wordml/cid" xmlns:w16="http://schemas.microsoft.com/office/word/2018/wordml" xmlns:w16se="http://schemas.microsoft.com/office/word/2015/wordml/symex" xmlns:wpg="http://schemas.microsoft.com/office/word/2010/wordprocessingGroup" xmlns:wpi="http://schemas.microsoft.com/office/word/2010/wordprocessingInk" xmlns:wne="http://schemas.microsoft.com/office/word/2006/wordml" xmlns:wps="http://schemas.microsoft.com/office/word/2010/wordprocessingShape" mc:Ignorable="w14 w15 w16se w16cid w16 w16cex wp14">
+<w:document xmlns:wpc="http://schemas.microsoft.com/office/word/2010/wordprocessingCanvas" xmlns:cx="http://schemas.microsoft.com/office/drawing/2014/chartex" xmlns:cx1="http://schemas.microsoft.com/office/drawing/2015/9/8/chartex" xmlns:cx2="http://schemas.microsoft.com/office/drawing/2015/10/21/chartex" xmlns:cx3="http://schemas.microsoft.com/office/drawing/2016/5/9/chartex" xmlns:cx4="http://schemas.microsoft.com/office/drawing/2016/5/10/chartex" xmlns:cx5="http://schemas.microsoft.com/office/drawing/2016/5/11/chartex" xmlns:cx6="http://schemas.microsoft.com/office/drawing/2016/5/12/chartex" xmlns:cx7="http://schemas.microsoft.com/office/drawing/2016/5/13/chartex" xmlns:cx8="http://schemas.microsoft.com/office/drawing/2016/5/14/chartex" xmlns:mc="http://schemas.openxmlformats.org/markup-compatibility/2006" xmlns:aink="http://schemas.microsoft.com/office/drawing/2016/ink" xmlns:am3d="http://schemas.microsoft.com/office/drawing/2017/model3d" xmlns:o="urn:schemas-microsoft-com:office:office" xmlns:r="http://schemas.openxmlformats.org/officeDocument/2006/relationships" xmlns:m="http://schemas.openxmlformats.org/officeDocument/2006/math" xmlns:v="urn:schemas-microsoft-com:vml" xmlns:wp14="http://schemas.microsoft.com/office/word/2010/wordprocessingDrawing" xmlns:wp="http://schemas.openxmlformats.org/drawingml/2006/wordprocessingDrawing" xmlns:w10="urn:schemas-microsoft-com:office:word" xmlns:w="http://schemas.openxmlformats.org/wordprocessingml/2006/main" xmlns:w14="http://schemas.microsoft.com/office/word/2010/wordml" xmlns:w15="http://schemas.microsoft.com/office/word/2012/wordml" xmlns:w16cex="http://schemas.microsoft.com/office/word/2018/wordml/cex" xmlns:w16cid="http://schemas.microsoft.com/office/word/2016/wordml/cid" xmlns:w16="http://schemas.microsoft.com/office/word/2018/wordml" xmlns:w16sdtdh="http://schemas.microsoft.com/office/word/2020/wordml/sdtdatahash" xmlns:w16se="http://schemas.microsoft.com/office/word/2015/wordml/symex" xmlns:wpg="http://schemas.microsoft.com/office/word/2010/wordprocessingGroup" xmlns:wpi="http://schemas.microsoft.com/office/word/2010/wordprocessingInk" xmlns:wne="http://schemas.microsoft.com/office/word/2006/wordml" xmlns:wps="http://schemas.microsoft.com/office/word/2010/wordprocessingShape" mc:Ignorable="w14 w15 w16se w16cid w16 w16cex w16sdtdh wp14">
   <w:body>
     <w:p>
       <w:pPr>
@@ -12,21 +12,7 @@
         <w:rPr>
           <w:lang w:val="en-US"/>
         </w:rPr>
-        <w:t xml:space="preserve">5000 profiles were generated with </w:t>
-      </w:r>
-      <w:proofErr w:type="spellStart"/>
-      <w:r>
-        <w:rPr>
-          <w:lang w:val="en-US"/>
-        </w:rPr>
-        <w:t>EuroForMix</w:t>
-      </w:r>
-      <w:proofErr w:type="spellEnd"/>
-      <w:r>
-        <w:rPr>
-          <w:lang w:val="en-US"/>
-        </w:rPr>
-        <w:t xml:space="preserve"> </w:t>
+        <w:t xml:space="preserve">5000 profiles were generated with EuroForMix </w:t>
       </w:r>
       <w:r>
         <w:rPr>
@@ -92,16 +78,8 @@
         <w:rPr>
           <w:lang w:val="en-US"/>
         </w:rPr>
-        <w:t xml:space="preserve">Drop-in parameters: </w:t>
-      </w:r>
-      <w:proofErr w:type="spellStart"/>
-      <w:r>
-        <w:rPr>
-          <w:lang w:val="en-US"/>
-        </w:rPr>
-        <w:t>prC</w:t>
-      </w:r>
-      <w:proofErr w:type="spellEnd"/>
+        <w:t>Drop-in parameters: prC</w:t>
+      </w:r>
       <w:r>
         <w:rPr>
           <w:lang w:val="en-US"/>
@@ -315,13 +293,677 @@
     </w:p>
     <w:p>
       <w:pPr>
+        <w:pStyle w:val="Geenafstand"/>
+        <w:spacing w:line="360" w:lineRule="auto"/>
+        <w:rPr>
+          <w:rFonts w:ascii="Arial" w:hAnsi="Arial" w:cs="Arial"/>
+          <w:lang w:val="nl-NL"/>
+        </w:rPr>
+      </w:pPr>
+      <w:r>
+        <w:rPr>
+          <w:rFonts w:ascii="Arial" w:hAnsi="Arial" w:cs="Arial"/>
+          <w:color w:val="222222"/>
+          <w:shd w:val="clear" w:color="auto" w:fill="FFFFFF"/>
+          <w:lang w:val="nl-NL"/>
+        </w:rPr>
+        <w:t xml:space="preserve">Ik heb gebruikgemaakt van een optie om DNA-profielen te genereren, welke in een developmentversie van DNAStatistX zit. </w:t>
+      </w:r>
+      <w:r>
+        <w:rPr>
+          <w:rFonts w:ascii="Arial" w:hAnsi="Arial" w:cs="Arial"/>
+          <w:color w:val="222222"/>
+          <w:shd w:val="clear" w:color="auto" w:fill="FFFFFF"/>
+          <w:lang w:val="nl-NL"/>
+        </w:rPr>
+        <w:t>Het genereert realistische profielen omdat hiervoor gebruik wordt gemaakt van hetzelfde model waarmee ook de bewijskrachtberekeningen worden gedaan (EuroForMix model). Het programma genereert eerst tussen opgegeven grenswaarden random parameters voor het model (gemiddelde piekhoogte, piekhoogte variatie, mate van degradatie en mengverhoudingen van de donoren). Vervolgens genereert het één voor één random genotypes voor de donoren, gebruikmakend van het populatiefrequentiebestand. De piekhoogtes van de allelen worden daarbij random gegenereerd op basis van het EuroForMix model. Tot slot worden er (eventueel, at random) drop-in allelen toegevoegd, waarbij opnieuw gebruikgemaakt wordt van het populatiefrequentiebestand en het EuroForMix model voor de piekhoogte. En als extra checkt het nu ook de LR van elke donor en wordt een geheel nieuw profiel gegenereerd als iemand een LR van minder dan 1000 krijgt.</w:t>
+      </w:r>
+    </w:p>
+    <w:p/>
+    <w:p>
+      <w:r>
+        <w:rPr>
+          <w:noProof/>
+        </w:rPr>
+        <w:drawing>
+          <wp:inline distT="0" distB="0" distL="0" distR="0" wp14:anchorId="1969960B" wp14:editId="09A05FDA">
+            <wp:extent cx="2820838" cy="2347745"/>
+            <wp:effectExtent l="0" t="0" r="0" b="0"/>
+            <wp:docPr id="2" name="Afbeelding 2"/>
+            <wp:cNvGraphicFramePr>
+              <a:graphicFrameLocks xmlns:a="http://schemas.openxmlformats.org/drawingml/2006/main" noChangeAspect="1"/>
+            </wp:cNvGraphicFramePr>
+            <a:graphic xmlns:a="http://schemas.openxmlformats.org/drawingml/2006/main">
+              <a:graphicData uri="http://schemas.openxmlformats.org/drawingml/2006/picture">
+                <pic:pic xmlns:pic="http://schemas.openxmlformats.org/drawingml/2006/picture">
+                  <pic:nvPicPr>
+                    <pic:cNvPr id="0" name="Picture 2"/>
+                    <pic:cNvPicPr>
+                      <a:picLocks noChangeAspect="1" noChangeArrowheads="1"/>
+                    </pic:cNvPicPr>
+                  </pic:nvPicPr>
+                  <pic:blipFill>
+                    <a:blip r:embed="rId6" cstate="print">
+                      <a:extLst>
+                        <a:ext uri="{28A0092B-C50C-407E-A947-70E740481C1C}">
+                          <a14:useLocalDpi xmlns:a14="http://schemas.microsoft.com/office/drawing/2010/main" val="0"/>
+                        </a:ext>
+                      </a:extLst>
+                    </a:blip>
+                    <a:srcRect/>
+                    <a:stretch>
+                      <a:fillRect/>
+                    </a:stretch>
+                  </pic:blipFill>
+                  <pic:spPr bwMode="auto">
+                    <a:xfrm>
+                      <a:off x="0" y="0"/>
+                      <a:ext cx="2837800" cy="2361862"/>
+                    </a:xfrm>
+                    <a:prstGeom prst="rect">
+                      <a:avLst/>
+                    </a:prstGeom>
+                    <a:noFill/>
+                    <a:ln>
+                      <a:noFill/>
+                    </a:ln>
+                  </pic:spPr>
+                </pic:pic>
+              </a:graphicData>
+            </a:graphic>
+          </wp:inline>
+        </w:drawing>
+      </w:r>
+      <w:r>
+        <w:rPr>
+          <w:noProof/>
+        </w:rPr>
+        <w:drawing>
+          <wp:inline distT="0" distB="0" distL="0" distR="0" wp14:anchorId="1204DE3A" wp14:editId="4E50E99A">
+            <wp:extent cx="2819202" cy="2346384"/>
+            <wp:effectExtent l="0" t="0" r="635" b="0"/>
+            <wp:docPr id="3" name="Afbeelding 3"/>
+            <wp:cNvGraphicFramePr>
+              <a:graphicFrameLocks xmlns:a="http://schemas.openxmlformats.org/drawingml/2006/main" noChangeAspect="1"/>
+            </wp:cNvGraphicFramePr>
+            <a:graphic xmlns:a="http://schemas.openxmlformats.org/drawingml/2006/main">
+              <a:graphicData uri="http://schemas.openxmlformats.org/drawingml/2006/picture">
+                <pic:pic xmlns:pic="http://schemas.openxmlformats.org/drawingml/2006/picture">
+                  <pic:nvPicPr>
+                    <pic:cNvPr id="0" name="Picture 3"/>
+                    <pic:cNvPicPr>
+                      <a:picLocks noChangeAspect="1" noChangeArrowheads="1"/>
+                    </pic:cNvPicPr>
+                  </pic:nvPicPr>
+                  <pic:blipFill>
+                    <a:blip r:embed="rId7" cstate="print">
+                      <a:extLst>
+                        <a:ext uri="{28A0092B-C50C-407E-A947-70E740481C1C}">
+                          <a14:useLocalDpi xmlns:a14="http://schemas.microsoft.com/office/drawing/2010/main" val="0"/>
+                        </a:ext>
+                      </a:extLst>
+                    </a:blip>
+                    <a:srcRect/>
+                    <a:stretch>
+                      <a:fillRect/>
+                    </a:stretch>
+                  </pic:blipFill>
+                  <pic:spPr bwMode="auto">
+                    <a:xfrm>
+                      <a:off x="0" y="0"/>
+                      <a:ext cx="2827939" cy="2353656"/>
+                    </a:xfrm>
+                    <a:prstGeom prst="rect">
+                      <a:avLst/>
+                    </a:prstGeom>
+                    <a:noFill/>
+                    <a:ln>
+                      <a:noFill/>
+                    </a:ln>
+                  </pic:spPr>
+                </pic:pic>
+              </a:graphicData>
+            </a:graphic>
+          </wp:inline>
+        </w:drawing>
+      </w:r>
+    </w:p>
+    <w:p>
+      <w:r>
+        <w:rPr>
+          <w:noProof/>
+        </w:rPr>
+        <w:lastRenderedPageBreak/>
+        <w:drawing>
+          <wp:inline distT="0" distB="0" distL="0" distR="0" wp14:anchorId="7D8024E9" wp14:editId="3DBC7849">
+            <wp:extent cx="2705192" cy="2251495"/>
+            <wp:effectExtent l="0" t="0" r="0" b="0"/>
+            <wp:docPr id="4" name="Afbeelding 4"/>
+            <wp:cNvGraphicFramePr>
+              <a:graphicFrameLocks xmlns:a="http://schemas.openxmlformats.org/drawingml/2006/main" noChangeAspect="1"/>
+            </wp:cNvGraphicFramePr>
+            <a:graphic xmlns:a="http://schemas.openxmlformats.org/drawingml/2006/main">
+              <a:graphicData uri="http://schemas.openxmlformats.org/drawingml/2006/picture">
+                <pic:pic xmlns:pic="http://schemas.openxmlformats.org/drawingml/2006/picture">
+                  <pic:nvPicPr>
+                    <pic:cNvPr id="0" name="Picture 4"/>
+                    <pic:cNvPicPr>
+                      <a:picLocks noChangeAspect="1" noChangeArrowheads="1"/>
+                    </pic:cNvPicPr>
+                  </pic:nvPicPr>
+                  <pic:blipFill>
+                    <a:blip r:embed="rId8" cstate="print">
+                      <a:extLst>
+                        <a:ext uri="{28A0092B-C50C-407E-A947-70E740481C1C}">
+                          <a14:useLocalDpi xmlns:a14="http://schemas.microsoft.com/office/drawing/2010/main" val="0"/>
+                        </a:ext>
+                      </a:extLst>
+                    </a:blip>
+                    <a:srcRect/>
+                    <a:stretch>
+                      <a:fillRect/>
+                    </a:stretch>
+                  </pic:blipFill>
+                  <pic:spPr bwMode="auto">
+                    <a:xfrm>
+                      <a:off x="0" y="0"/>
+                      <a:ext cx="2729927" cy="2272082"/>
+                    </a:xfrm>
+                    <a:prstGeom prst="rect">
+                      <a:avLst/>
+                    </a:prstGeom>
+                    <a:noFill/>
+                    <a:ln>
+                      <a:noFill/>
+                    </a:ln>
+                  </pic:spPr>
+                </pic:pic>
+              </a:graphicData>
+            </a:graphic>
+          </wp:inline>
+        </w:drawing>
+      </w:r>
+      <w:r>
+        <w:rPr>
+          <w:noProof/>
+        </w:rPr>
+        <w:drawing>
+          <wp:inline distT="0" distB="0" distL="0" distR="0" wp14:anchorId="68A9EB84" wp14:editId="41A02264">
+            <wp:extent cx="2734574" cy="2239187"/>
+            <wp:effectExtent l="0" t="0" r="8890" b="8890"/>
+            <wp:docPr id="5" name="Afbeelding 5"/>
+            <wp:cNvGraphicFramePr>
+              <a:graphicFrameLocks xmlns:a="http://schemas.openxmlformats.org/drawingml/2006/main" noChangeAspect="1"/>
+            </wp:cNvGraphicFramePr>
+            <a:graphic xmlns:a="http://schemas.openxmlformats.org/drawingml/2006/main">
+              <a:graphicData uri="http://schemas.openxmlformats.org/drawingml/2006/picture">
+                <pic:pic xmlns:pic="http://schemas.openxmlformats.org/drawingml/2006/picture">
+                  <pic:nvPicPr>
+                    <pic:cNvPr id="0" name="Picture 5"/>
+                    <pic:cNvPicPr>
+                      <a:picLocks noChangeAspect="1" noChangeArrowheads="1"/>
+                    </pic:cNvPicPr>
+                  </pic:nvPicPr>
+                  <pic:blipFill>
+                    <a:blip r:embed="rId9" cstate="print">
+                      <a:extLst>
+                        <a:ext uri="{28A0092B-C50C-407E-A947-70E740481C1C}">
+                          <a14:useLocalDpi xmlns:a14="http://schemas.microsoft.com/office/drawing/2010/main" val="0"/>
+                        </a:ext>
+                      </a:extLst>
+                    </a:blip>
+                    <a:srcRect/>
+                    <a:stretch>
+                      <a:fillRect/>
+                    </a:stretch>
+                  </pic:blipFill>
+                  <pic:spPr bwMode="auto">
+                    <a:xfrm>
+                      <a:off x="0" y="0"/>
+                      <a:ext cx="2746240" cy="2248740"/>
+                    </a:xfrm>
+                    <a:prstGeom prst="rect">
+                      <a:avLst/>
+                    </a:prstGeom>
+                    <a:noFill/>
+                    <a:ln>
+                      <a:noFill/>
+                    </a:ln>
+                  </pic:spPr>
+                </pic:pic>
+              </a:graphicData>
+            </a:graphic>
+          </wp:inline>
+        </w:drawing>
+      </w:r>
+    </w:p>
+    <w:p/>
+    <w:p/>
+    <w:p>
+      <w:pPr>
+        <w:sectPr>
+          <w:pgSz w:w="11906" w:h="16838"/>
+          <w:pgMar w:top="1417" w:right="1417" w:bottom="1417" w:left="1417" w:header="708" w:footer="708" w:gutter="0"/>
+          <w:cols w:space="708"/>
+          <w:docGrid w:linePitch="360"/>
+        </w:sectPr>
+      </w:pPr>
+    </w:p>
+    <w:p>
+      <w:r>
+        <w:lastRenderedPageBreak/>
+        <w:t>For the 590 dataset</w:t>
+      </w:r>
+    </w:p>
+    <w:p>
+      <w:r>
+        <w:rPr>
+          <w:noProof/>
+        </w:rPr>
+        <w:drawing>
+          <wp:inline distT="0" distB="0" distL="0" distR="0" wp14:anchorId="73FB1345" wp14:editId="547EB157">
+            <wp:extent cx="8883015" cy="356870"/>
+            <wp:effectExtent l="0" t="0" r="0" b="5080"/>
+            <wp:docPr id="20" name="Afbeelding 20"/>
+            <wp:cNvGraphicFramePr>
+              <a:graphicFrameLocks xmlns:a="http://schemas.openxmlformats.org/drawingml/2006/main" noChangeAspect="1"/>
+            </wp:cNvGraphicFramePr>
+            <a:graphic xmlns:a="http://schemas.openxmlformats.org/drawingml/2006/main">
+              <a:graphicData uri="http://schemas.openxmlformats.org/drawingml/2006/picture">
+                <pic:pic xmlns:pic="http://schemas.openxmlformats.org/drawingml/2006/picture">
+                  <pic:nvPicPr>
+                    <pic:cNvPr id="0" name="Picture 20"/>
+                    <pic:cNvPicPr>
+                      <a:picLocks noChangeAspect="1" noChangeArrowheads="1"/>
+                    </pic:cNvPicPr>
+                  </pic:nvPicPr>
+                  <pic:blipFill>
+                    <a:blip r:embed="rId10" cstate="print">
+                      <a:extLst>
+                        <a:ext uri="{28A0092B-C50C-407E-A947-70E740481C1C}">
+                          <a14:useLocalDpi xmlns:a14="http://schemas.microsoft.com/office/drawing/2010/main" val="0"/>
+                        </a:ext>
+                      </a:extLst>
+                    </a:blip>
+                    <a:srcRect/>
+                    <a:stretch>
+                      <a:fillRect/>
+                    </a:stretch>
+                  </pic:blipFill>
+                  <pic:spPr bwMode="auto">
+                    <a:xfrm>
+                      <a:off x="0" y="0"/>
+                      <a:ext cx="8883015" cy="356870"/>
+                    </a:xfrm>
+                    <a:prstGeom prst="rect">
+                      <a:avLst/>
+                    </a:prstGeom>
+                    <a:noFill/>
+                    <a:ln>
+                      <a:noFill/>
+                    </a:ln>
+                  </pic:spPr>
+                </pic:pic>
+              </a:graphicData>
+            </a:graphic>
+          </wp:inline>
+        </w:drawing>
+      </w:r>
+      <w:r>
+        <w:rPr>
+          <w:noProof/>
+        </w:rPr>
+        <w:drawing>
+          <wp:inline distT="0" distB="0" distL="0" distR="0" wp14:anchorId="4D36CF7E" wp14:editId="06ADF963">
+            <wp:extent cx="8883015" cy="356870"/>
+            <wp:effectExtent l="0" t="0" r="0" b="5080"/>
+            <wp:docPr id="21" name="Afbeelding 21"/>
+            <wp:cNvGraphicFramePr>
+              <a:graphicFrameLocks xmlns:a="http://schemas.openxmlformats.org/drawingml/2006/main" noChangeAspect="1"/>
+            </wp:cNvGraphicFramePr>
+            <a:graphic xmlns:a="http://schemas.openxmlformats.org/drawingml/2006/main">
+              <a:graphicData uri="http://schemas.openxmlformats.org/drawingml/2006/picture">
+                <pic:pic xmlns:pic="http://schemas.openxmlformats.org/drawingml/2006/picture">
+                  <pic:nvPicPr>
+                    <pic:cNvPr id="0" name="Picture 21"/>
+                    <pic:cNvPicPr>
+                      <a:picLocks noChangeAspect="1" noChangeArrowheads="1"/>
+                    </pic:cNvPicPr>
+                  </pic:nvPicPr>
+                  <pic:blipFill>
+                    <a:blip r:embed="rId11" cstate="print">
+                      <a:extLst>
+                        <a:ext uri="{28A0092B-C50C-407E-A947-70E740481C1C}">
+                          <a14:useLocalDpi xmlns:a14="http://schemas.microsoft.com/office/drawing/2010/main" val="0"/>
+                        </a:ext>
+                      </a:extLst>
+                    </a:blip>
+                    <a:srcRect/>
+                    <a:stretch>
+                      <a:fillRect/>
+                    </a:stretch>
+                  </pic:blipFill>
+                  <pic:spPr bwMode="auto">
+                    <a:xfrm>
+                      <a:off x="0" y="0"/>
+                      <a:ext cx="8883015" cy="356870"/>
+                    </a:xfrm>
+                    <a:prstGeom prst="rect">
+                      <a:avLst/>
+                    </a:prstGeom>
+                    <a:noFill/>
+                    <a:ln>
+                      <a:noFill/>
+                    </a:ln>
+                  </pic:spPr>
+                </pic:pic>
+              </a:graphicData>
+            </a:graphic>
+          </wp:inline>
+        </w:drawing>
+      </w:r>
+    </w:p>
+    <w:p>
+      <w:r>
+        <w:rPr>
+          <w:noProof/>
+        </w:rPr>
+        <w:drawing>
+          <wp:inline distT="0" distB="0" distL="0" distR="0" wp14:anchorId="4C2E16A1" wp14:editId="1DEE913B">
+            <wp:extent cx="2889504" cy="2889504"/>
+            <wp:effectExtent l="0" t="0" r="6350" b="6350"/>
+            <wp:docPr id="24" name="Afbeelding 24"/>
+            <wp:cNvGraphicFramePr>
+              <a:graphicFrameLocks xmlns:a="http://schemas.openxmlformats.org/drawingml/2006/main" noChangeAspect="1"/>
+            </wp:cNvGraphicFramePr>
+            <a:graphic xmlns:a="http://schemas.openxmlformats.org/drawingml/2006/main">
+              <a:graphicData uri="http://schemas.openxmlformats.org/drawingml/2006/picture">
+                <pic:pic xmlns:pic="http://schemas.openxmlformats.org/drawingml/2006/picture">
+                  <pic:nvPicPr>
+                    <pic:cNvPr id="0" name="Picture 24"/>
+                    <pic:cNvPicPr>
+                      <a:picLocks noChangeAspect="1" noChangeArrowheads="1"/>
+                    </pic:cNvPicPr>
+                  </pic:nvPicPr>
+                  <pic:blipFill>
+                    <a:blip r:embed="rId12" cstate="print">
+                      <a:extLst>
+                        <a:ext uri="{28A0092B-C50C-407E-A947-70E740481C1C}">
+                          <a14:useLocalDpi xmlns:a14="http://schemas.microsoft.com/office/drawing/2010/main" val="0"/>
+                        </a:ext>
+                      </a:extLst>
+                    </a:blip>
+                    <a:srcRect/>
+                    <a:stretch>
+                      <a:fillRect/>
+                    </a:stretch>
+                  </pic:blipFill>
+                  <pic:spPr bwMode="auto">
+                    <a:xfrm>
+                      <a:off x="0" y="0"/>
+                      <a:ext cx="2896585" cy="2896585"/>
+                    </a:xfrm>
+                    <a:prstGeom prst="rect">
+                      <a:avLst/>
+                    </a:prstGeom>
+                    <a:noFill/>
+                    <a:ln>
+                      <a:noFill/>
+                    </a:ln>
+                  </pic:spPr>
+                </pic:pic>
+              </a:graphicData>
+            </a:graphic>
+          </wp:inline>
+        </w:drawing>
+      </w:r>
+    </w:p>
+    <w:p>
+      <w:pPr>
+        <w:rPr>
+          <w:lang w:val="en-US"/>
+        </w:rPr>
+      </w:pPr>
+      <w:r>
+        <w:rPr>
+          <w:lang w:val="en-US"/>
+        </w:rPr>
+        <w:t xml:space="preserve">For the 5000 </w:t>
+      </w:r>
+      <w:proofErr w:type="gramStart"/>
+      <w:r>
+        <w:rPr>
+          <w:lang w:val="en-US"/>
+        </w:rPr>
+        <w:t>d</w:t>
+      </w:r>
+      <w:r>
+        <w:rPr>
+          <w:lang w:val="en-US"/>
+        </w:rPr>
+        <w:t>ataset</w:t>
+      </w:r>
+      <w:proofErr w:type="gramEnd"/>
+    </w:p>
+    <w:p>
+      <w:pPr>
+        <w:rPr>
+          <w:lang w:val="en-US"/>
+        </w:rPr>
+      </w:pPr>
+      <w:r>
+        <w:rPr>
+          <w:noProof/>
+          <w:lang w:val="en-US"/>
+        </w:rPr>
+        <w:drawing>
+          <wp:inline distT="0" distB="0" distL="0" distR="0" wp14:anchorId="0A0413A7" wp14:editId="2E6B3B28">
+            <wp:extent cx="8887460" cy="356870"/>
+            <wp:effectExtent l="0" t="0" r="8890" b="5080"/>
+            <wp:docPr id="22" name="Afbeelding 22"/>
+            <wp:cNvGraphicFramePr>
+              <a:graphicFrameLocks xmlns:a="http://schemas.openxmlformats.org/drawingml/2006/main" noChangeAspect="1"/>
+            </wp:cNvGraphicFramePr>
+            <a:graphic xmlns:a="http://schemas.openxmlformats.org/drawingml/2006/main">
+              <a:graphicData uri="http://schemas.openxmlformats.org/drawingml/2006/picture">
+                <pic:pic xmlns:pic="http://schemas.openxmlformats.org/drawingml/2006/picture">
+                  <pic:nvPicPr>
+                    <pic:cNvPr id="0" name="Picture 22"/>
+                    <pic:cNvPicPr>
+                      <a:picLocks noChangeAspect="1" noChangeArrowheads="1"/>
+                    </pic:cNvPicPr>
+                  </pic:nvPicPr>
+                  <pic:blipFill>
+                    <a:blip r:embed="rId13" cstate="print">
+                      <a:extLst>
+                        <a:ext uri="{28A0092B-C50C-407E-A947-70E740481C1C}">
+                          <a14:useLocalDpi xmlns:a14="http://schemas.microsoft.com/office/drawing/2010/main" val="0"/>
+                        </a:ext>
+                      </a:extLst>
+                    </a:blip>
+                    <a:srcRect/>
+                    <a:stretch>
+                      <a:fillRect/>
+                    </a:stretch>
+                  </pic:blipFill>
+                  <pic:spPr bwMode="auto">
+                    <a:xfrm>
+                      <a:off x="0" y="0"/>
+                      <a:ext cx="8887460" cy="356870"/>
+                    </a:xfrm>
+                    <a:prstGeom prst="rect">
+                      <a:avLst/>
+                    </a:prstGeom>
+                    <a:noFill/>
+                    <a:ln>
+                      <a:noFill/>
+                    </a:ln>
+                  </pic:spPr>
+                </pic:pic>
+              </a:graphicData>
+            </a:graphic>
+          </wp:inline>
+        </w:drawing>
+      </w:r>
+      <w:r>
+        <w:rPr>
+          <w:noProof/>
+          <w:lang w:val="en-US"/>
+        </w:rPr>
+        <w:drawing>
+          <wp:inline distT="0" distB="0" distL="0" distR="0" wp14:anchorId="7534C649" wp14:editId="4E93C8B4">
+            <wp:extent cx="8887460" cy="356870"/>
+            <wp:effectExtent l="0" t="0" r="8890" b="5080"/>
+            <wp:docPr id="23" name="Afbeelding 23"/>
+            <wp:cNvGraphicFramePr>
+              <a:graphicFrameLocks xmlns:a="http://schemas.openxmlformats.org/drawingml/2006/main" noChangeAspect="1"/>
+            </wp:cNvGraphicFramePr>
+            <a:graphic xmlns:a="http://schemas.openxmlformats.org/drawingml/2006/main">
+              <a:graphicData uri="http://schemas.openxmlformats.org/drawingml/2006/picture">
+                <pic:pic xmlns:pic="http://schemas.openxmlformats.org/drawingml/2006/picture">
+                  <pic:nvPicPr>
+                    <pic:cNvPr id="0" name="Picture 23"/>
+                    <pic:cNvPicPr>
+                      <a:picLocks noChangeAspect="1" noChangeArrowheads="1"/>
+                    </pic:cNvPicPr>
+                  </pic:nvPicPr>
+                  <pic:blipFill>
+                    <a:blip r:embed="rId14" cstate="print">
+                      <a:extLst>
+                        <a:ext uri="{28A0092B-C50C-407E-A947-70E740481C1C}">
+                          <a14:useLocalDpi xmlns:a14="http://schemas.microsoft.com/office/drawing/2010/main" val="0"/>
+                        </a:ext>
+                      </a:extLst>
+                    </a:blip>
+                    <a:srcRect/>
+                    <a:stretch>
+                      <a:fillRect/>
+                    </a:stretch>
+                  </pic:blipFill>
+                  <pic:spPr bwMode="auto">
+                    <a:xfrm>
+                      <a:off x="0" y="0"/>
+                      <a:ext cx="8887460" cy="356870"/>
+                    </a:xfrm>
+                    <a:prstGeom prst="rect">
+                      <a:avLst/>
+                    </a:prstGeom>
+                    <a:noFill/>
+                    <a:ln>
+                      <a:noFill/>
+                    </a:ln>
+                  </pic:spPr>
+                </pic:pic>
+              </a:graphicData>
+            </a:graphic>
+          </wp:inline>
+        </w:drawing>
+      </w:r>
+    </w:p>
+    <w:p>
+      <w:pPr>
+        <w:rPr>
+          <w:lang w:val="en-US"/>
+        </w:rPr>
+      </w:pPr>
+      <w:r>
+        <w:rPr>
+          <w:noProof/>
+          <w:lang w:val="en-US"/>
+        </w:rPr>
+        <w:lastRenderedPageBreak/>
+        <w:drawing>
+          <wp:inline distT="0" distB="0" distL="0" distR="0" wp14:anchorId="3937EB7C" wp14:editId="370B1EF1">
+            <wp:extent cx="3079699" cy="3079699"/>
+            <wp:effectExtent l="0" t="0" r="6985" b="6985"/>
+            <wp:docPr id="25" name="Afbeelding 25"/>
+            <wp:cNvGraphicFramePr>
+              <a:graphicFrameLocks xmlns:a="http://schemas.openxmlformats.org/drawingml/2006/main" noChangeAspect="1"/>
+            </wp:cNvGraphicFramePr>
+            <a:graphic xmlns:a="http://schemas.openxmlformats.org/drawingml/2006/main">
+              <a:graphicData uri="http://schemas.openxmlformats.org/drawingml/2006/picture">
+                <pic:pic xmlns:pic="http://schemas.openxmlformats.org/drawingml/2006/picture">
+                  <pic:nvPicPr>
+                    <pic:cNvPr id="0" name="Picture 25"/>
+                    <pic:cNvPicPr>
+                      <a:picLocks noChangeAspect="1" noChangeArrowheads="1"/>
+                    </pic:cNvPicPr>
+                  </pic:nvPicPr>
+                  <pic:blipFill>
+                    <a:blip r:embed="rId15" cstate="print">
+                      <a:extLst>
+                        <a:ext uri="{28A0092B-C50C-407E-A947-70E740481C1C}">
+                          <a14:useLocalDpi xmlns:a14="http://schemas.microsoft.com/office/drawing/2010/main" val="0"/>
+                        </a:ext>
+                      </a:extLst>
+                    </a:blip>
+                    <a:srcRect/>
+                    <a:stretch>
+                      <a:fillRect/>
+                    </a:stretch>
+                  </pic:blipFill>
+                  <pic:spPr bwMode="auto">
+                    <a:xfrm>
+                      <a:off x="0" y="0"/>
+                      <a:ext cx="3081278" cy="3081278"/>
+                    </a:xfrm>
+                    <a:prstGeom prst="rect">
+                      <a:avLst/>
+                    </a:prstGeom>
+                    <a:noFill/>
+                    <a:ln>
+                      <a:noFill/>
+                    </a:ln>
+                  </pic:spPr>
+                </pic:pic>
+              </a:graphicData>
+            </a:graphic>
+          </wp:inline>
+        </w:drawing>
+      </w:r>
+      <w:r>
+        <w:rPr>
+          <w:lang w:val="en-US"/>
+        </w:rPr>
+        <w:br w:type="page"/>
+      </w:r>
+    </w:p>
+    <w:p>
+      <w:pPr>
+        <w:rPr>
+          <w:lang w:val="en-US"/>
+        </w:rPr>
+      </w:pPr>
+      <w:r>
+        <w:rPr>
+          <w:lang w:val="en-US"/>
+        </w:rPr>
+        <w:lastRenderedPageBreak/>
+        <w:t>Benchmark information</w:t>
+      </w:r>
+    </w:p>
+    <w:p>
+      <w:pPr>
+        <w:rPr>
+          <w:lang w:val="en-US"/>
+        </w:rPr>
+      </w:pPr>
+      <w:r>
+        <w:rPr>
+          <w:lang w:val="en-US"/>
+        </w:rPr>
+        <w:br w:type="page"/>
+      </w:r>
+    </w:p>
+    <w:p>
+      <w:pPr>
         <w:rPr>
           <w:lang w:val="en-US"/>
         </w:rPr>
       </w:pPr>
     </w:p>
     <w:sectPr>
-      <w:pgSz w:w="11906" w:h="16838"/>
+      <w:pgSz w:w="16838" w:h="11906" w:orient="landscape"/>
       <w:pgMar w:top="1417" w:right="1417" w:bottom="1417" w:left="1417" w:header="708" w:footer="708" w:gutter="0"/>
       <w:cols w:space="708"/>
       <w:docGrid w:linePitch="360"/>
@@ -331,7 +973,7 @@
 </file>
 
 <file path=word/numbering.xml><?xml version="1.0" encoding="utf-8"?>
-<w:numbering xmlns:wpc="http://schemas.microsoft.com/office/word/2010/wordprocessingCanvas" xmlns:cx="http://schemas.microsoft.com/office/drawing/2014/chartex" xmlns:cx1="http://schemas.microsoft.com/office/drawing/2015/9/8/chartex" xmlns:cx2="http://schemas.microsoft.com/office/drawing/2015/10/21/chartex" xmlns:cx3="http://schemas.microsoft.com/office/drawing/2016/5/9/chartex" xmlns:cx4="http://schemas.microsoft.com/office/drawing/2016/5/10/chartex" xmlns:cx5="http://schemas.microsoft.com/office/drawing/2016/5/11/chartex" xmlns:cx6="http://schemas.microsoft.com/office/drawing/2016/5/12/chartex" xmlns:cx7="http://schemas.microsoft.com/office/drawing/2016/5/13/chartex" xmlns:cx8="http://schemas.microsoft.com/office/drawing/2016/5/14/chartex" xmlns:mc="http://schemas.openxmlformats.org/markup-compatibility/2006" xmlns:aink="http://schemas.microsoft.com/office/drawing/2016/ink" xmlns:am3d="http://schemas.microsoft.com/office/drawing/2017/model3d" xmlns:o="urn:schemas-microsoft-com:office:office" xmlns:r="http://schemas.openxmlformats.org/officeDocument/2006/relationships" xmlns:m="http://schemas.openxmlformats.org/officeDocument/2006/math" xmlns:v="urn:schemas-microsoft-com:vml" xmlns:wp14="http://schemas.microsoft.com/office/word/2010/wordprocessingDrawing" xmlns:wp="http://schemas.openxmlformats.org/drawingml/2006/wordprocessingDrawing" xmlns:w10="urn:schemas-microsoft-com:office:word" xmlns:w="http://schemas.openxmlformats.org/wordprocessingml/2006/main" xmlns:w14="http://schemas.microsoft.com/office/word/2010/wordml" xmlns:w15="http://schemas.microsoft.com/office/word/2012/wordml" xmlns:w16cex="http://schemas.microsoft.com/office/word/2018/wordml/cex" xmlns:w16cid="http://schemas.microsoft.com/office/word/2016/wordml/cid" xmlns:w16="http://schemas.microsoft.com/office/word/2018/wordml" xmlns:w16se="http://schemas.microsoft.com/office/word/2015/wordml/symex" xmlns:wpg="http://schemas.microsoft.com/office/word/2010/wordprocessingGroup" xmlns:wpi="http://schemas.microsoft.com/office/word/2010/wordprocessingInk" xmlns:wne="http://schemas.microsoft.com/office/word/2006/wordml" xmlns:wps="http://schemas.microsoft.com/office/word/2010/wordprocessingShape" mc:Ignorable="w14 w15 w16se w16cid w16 w16cex wp14">
+<w:numbering xmlns:wpc="http://schemas.microsoft.com/office/word/2010/wordprocessingCanvas" xmlns:cx="http://schemas.microsoft.com/office/drawing/2014/chartex" xmlns:cx1="http://schemas.microsoft.com/office/drawing/2015/9/8/chartex" xmlns:cx2="http://schemas.microsoft.com/office/drawing/2015/10/21/chartex" xmlns:cx3="http://schemas.microsoft.com/office/drawing/2016/5/9/chartex" xmlns:cx4="http://schemas.microsoft.com/office/drawing/2016/5/10/chartex" xmlns:cx5="http://schemas.microsoft.com/office/drawing/2016/5/11/chartex" xmlns:cx6="http://schemas.microsoft.com/office/drawing/2016/5/12/chartex" xmlns:cx7="http://schemas.microsoft.com/office/drawing/2016/5/13/chartex" xmlns:cx8="http://schemas.microsoft.com/office/drawing/2016/5/14/chartex" xmlns:mc="http://schemas.openxmlformats.org/markup-compatibility/2006" xmlns:aink="http://schemas.microsoft.com/office/drawing/2016/ink" xmlns:am3d="http://schemas.microsoft.com/office/drawing/2017/model3d" xmlns:o="urn:schemas-microsoft-com:office:office" xmlns:r="http://schemas.openxmlformats.org/officeDocument/2006/relationships" xmlns:m="http://schemas.openxmlformats.org/officeDocument/2006/math" xmlns:v="urn:schemas-microsoft-com:vml" xmlns:wp14="http://schemas.microsoft.com/office/word/2010/wordprocessingDrawing" xmlns:wp="http://schemas.openxmlformats.org/drawingml/2006/wordprocessingDrawing" xmlns:w10="urn:schemas-microsoft-com:office:word" xmlns:w="http://schemas.openxmlformats.org/wordprocessingml/2006/main" xmlns:w14="http://schemas.microsoft.com/office/word/2010/wordml" xmlns:w15="http://schemas.microsoft.com/office/word/2012/wordml" xmlns:w16cex="http://schemas.microsoft.com/office/word/2018/wordml/cex" xmlns:w16cid="http://schemas.microsoft.com/office/word/2016/wordml/cid" xmlns:w16="http://schemas.microsoft.com/office/word/2018/wordml" xmlns:w16sdtdh="http://schemas.microsoft.com/office/word/2020/wordml/sdtdatahash" xmlns:w16se="http://schemas.microsoft.com/office/word/2015/wordml/symex" xmlns:wpg="http://schemas.microsoft.com/office/word/2010/wordprocessingGroup" xmlns:wpi="http://schemas.microsoft.com/office/word/2010/wordprocessingInk" xmlns:wne="http://schemas.microsoft.com/office/word/2006/wordml" xmlns:wps="http://schemas.microsoft.com/office/word/2010/wordprocessingShape" mc:Ignorable="w14 w15 w16se w16cid w16 w16cex w16sdtdh wp14">
   <w:abstractNum w:abstractNumId="0" w15:restartNumberingAfterBreak="0">
     <w:nsid w:val="7817689A"/>
     <w:multiLevelType w:val="hybridMultilevel"/>
@@ -452,7 +1094,7 @@
 </file>
 
 <file path=word/styles.xml><?xml version="1.0" encoding="utf-8"?>
-<w:styles xmlns:mc="http://schemas.openxmlformats.org/markup-compatibility/2006" xmlns:r="http://schemas.openxmlformats.org/officeDocument/2006/relationships" xmlns:w="http://schemas.openxmlformats.org/wordprocessingml/2006/main" xmlns:w14="http://schemas.microsoft.com/office/word/2010/wordml" xmlns:w15="http://schemas.microsoft.com/office/word/2012/wordml" xmlns:w16cex="http://schemas.microsoft.com/office/word/2018/wordml/cex" xmlns:w16cid="http://schemas.microsoft.com/office/word/2016/wordml/cid" xmlns:w16="http://schemas.microsoft.com/office/word/2018/wordml" xmlns:w16se="http://schemas.microsoft.com/office/word/2015/wordml/symex" mc:Ignorable="w14 w15 w16se w16cid w16 w16cex">
+<w:styles xmlns:mc="http://schemas.openxmlformats.org/markup-compatibility/2006" xmlns:r="http://schemas.openxmlformats.org/officeDocument/2006/relationships" xmlns:w="http://schemas.openxmlformats.org/wordprocessingml/2006/main" xmlns:w14="http://schemas.microsoft.com/office/word/2010/wordml" xmlns:w15="http://schemas.microsoft.com/office/word/2012/wordml" xmlns:w16cex="http://schemas.microsoft.com/office/word/2018/wordml/cex" xmlns:w16cid="http://schemas.microsoft.com/office/word/2016/wordml/cid" xmlns:w16="http://schemas.microsoft.com/office/word/2018/wordml" xmlns:w16sdtdh="http://schemas.microsoft.com/office/word/2020/wordml/sdtdatahash" xmlns:w16se="http://schemas.microsoft.com/office/word/2015/wordml/symex" mc:Ignorable="w14 w15 w16se w16cid w16 w16cex w16sdtdh">
   <w:docDefaults>
     <w:rPrDefault>
       <w:rPr>
@@ -888,6 +1530,29 @@
       <w:contextualSpacing/>
     </w:pPr>
   </w:style>
+  <w:style w:type="paragraph" w:styleId="Geenafstand">
+    <w:name w:val="No Spacing"/>
+    <w:link w:val="GeenafstandChar"/>
+    <w:uiPriority w:val="1"/>
+    <w:qFormat/>
+    <w:rsid w:val="00AE1570"/>
+    <w:pPr>
+      <w:spacing w:after="0" w:line="240" w:lineRule="auto"/>
+    </w:pPr>
+    <w:rPr>
+      <w:lang w:val="en-GB"/>
+    </w:rPr>
+  </w:style>
+  <w:style w:type="character" w:customStyle="1" w:styleId="GeenafstandChar">
+    <w:name w:val="Geen afstand Char"/>
+    <w:basedOn w:val="Standaardalinea-lettertype"/>
+    <w:link w:val="Geenafstand"/>
+    <w:uiPriority w:val="1"/>
+    <w:rsid w:val="00AE1570"/>
+    <w:rPr>
+      <w:lang w:val="en-GB"/>
+    </w:rPr>
+  </w:style>
 </w:styles>
 </file>
 
@@ -1184,4 +1849,16 @@
     </a:ext>
   </a:extLst>
 </a:theme>
+</file>
+
+<file path=customXml/item1.xml><?xml version="1.0" encoding="utf-8"?>
+<b:Sources xmlns:b="http://schemas.openxmlformats.org/officeDocument/2006/bibliography" xmlns="http://schemas.openxmlformats.org/officeDocument/2006/bibliography" SelectedStyle="\APASixthEditionOfficeOnline.xsl" StyleName="APA" Version="6"/>
+</file>
+
+<file path=customXml/itemProps1.xml><?xml version="1.0" encoding="utf-8"?>
+<ds:datastoreItem xmlns:ds="http://schemas.openxmlformats.org/officeDocument/2006/customXml" ds:itemID="{6000A113-35C1-47D6-9A9D-DEBBC45F7A73}">
+  <ds:schemaRefs>
+    <ds:schemaRef ds:uri="http://schemas.openxmlformats.org/officeDocument/2006/bibliography"/>
+  </ds:schemaRefs>
+</ds:datastoreItem>
 </file>
</xml_diff>